<commit_message>
updated definition, removed price and description variable from factuurregel
</commit_message>
<xml_diff>
--- a/src/Oefenopdracht6/Definitie.docx
+++ b/src/Oefenopdracht6/Definitie.docx
@@ -70,7 +70,30 @@
         </w:numPr>
       </w:pPr>
       <w:r>
-        <w:t>String Factuurregel</w:t>
+        <w:t xml:space="preserve">String </w:t>
+      </w:r>
+      <w:r>
+        <w:t>f</w:t>
+      </w:r>
+      <w:bookmarkStart w:id="0" w:name="_GoBack"/>
+      <w:bookmarkEnd w:id="0"/>
+      <w:r>
+        <w:t>actuurregel</w:t>
+      </w:r>
+    </w:p>
+    <w:p>
+      <w:pPr>
+        <w:pStyle w:val="Lijstalinea"/>
+        <w:numPr>
+          <w:ilvl w:val="0"/>
+          <w:numId w:val="2"/>
+        </w:numPr>
+      </w:pPr>
+      <w:r>
+        <w:rPr>
+          <w:b/>
+        </w:rPr>
+        <w:t>getFactuurregel()</w:t>
       </w:r>
     </w:p>
     <w:p>
@@ -82,68 +105,18 @@
         </w:numPr>
       </w:pPr>
       <w:r>
-        <w:t>String omschrijving</w:t>
-      </w:r>
-    </w:p>
-    <w:p>
-      <w:pPr>
-        <w:pStyle w:val="Lijstalinea"/>
-        <w:numPr>
-          <w:ilvl w:val="1"/>
-          <w:numId w:val="2"/>
-        </w:numPr>
-      </w:pPr>
-      <w:r>
-        <w:t>Int aantal</w:t>
-      </w:r>
-    </w:p>
-    <w:p>
-      <w:pPr>
-        <w:pStyle w:val="Lijstalinea"/>
-        <w:numPr>
-          <w:ilvl w:val="1"/>
-          <w:numId w:val="2"/>
-        </w:numPr>
-      </w:pPr>
-      <w:r>
-        <w:t>Int prijs</w:t>
-      </w:r>
-    </w:p>
-    <w:p>
-      <w:pPr>
-        <w:pStyle w:val="Lijstalinea"/>
-        <w:numPr>
-          <w:ilvl w:val="0"/>
-          <w:numId w:val="2"/>
-        </w:numPr>
-      </w:pPr>
-      <w:r>
+        <w:t xml:space="preserve">return </w:t>
+      </w:r>
+      <w:r>
+        <w:t>factuurregel.</w:t>
+      </w:r>
+    </w:p>
+    <w:p>
+      <w:pPr>
         <w:rPr>
           <w:b/>
         </w:rPr>
-        <w:t>getFactuurregel()</w:t>
-      </w:r>
-    </w:p>
-    <w:p>
-      <w:pPr>
-        <w:pStyle w:val="Lijstalinea"/>
-        <w:numPr>
-          <w:ilvl w:val="1"/>
-          <w:numId w:val="2"/>
-        </w:numPr>
-      </w:pPr>
-      <w:r>
-        <w:t>return aantal + “ “ + omschrijving + “ Prijs: “ + prijs + “ excl. BTW”;</w:t>
-      </w:r>
-    </w:p>
-    <w:p>
-      <w:pPr>
-        <w:rPr>
-          <w:b/>
-        </w:rPr>
-      </w:pPr>
-      <w:bookmarkStart w:id="0" w:name="_GoBack"/>
-      <w:bookmarkEnd w:id="0"/>
+      </w:pPr>
     </w:p>
     <w:p>
       <w:pPr>

</xml_diff>

<commit_message>
removed unnecessary method  getPrijsZonderMethod from product
</commit_message>
<xml_diff>
--- a/src/Oefenopdracht6/Definitie.docx
+++ b/src/Oefenopdracht6/Definitie.docx
@@ -90,37 +90,85 @@
       <w:r>
         <w:t>actuurregel</w:t>
       </w:r>
+    </w:p>
+    <w:p>
+      <w:pPr>
+        <w:pStyle w:val="Lijstalinea"/>
+        <w:numPr>
+          <w:ilvl w:val="1"/>
+          <w:numId w:val="2"/>
+        </w:numPr>
+      </w:pPr>
+      <w:r>
+        <w:t>Private method berekenTotaal()</w:t>
+      </w:r>
+    </w:p>
+    <w:p>
+      <w:pPr>
+        <w:pStyle w:val="Lijstalinea"/>
+        <w:numPr>
+          <w:ilvl w:val="0"/>
+          <w:numId w:val="2"/>
+        </w:numPr>
+      </w:pPr>
+      <w:r>
+        <w:rPr>
+          <w:b/>
+        </w:rPr>
+        <w:t>getFactuurregel()</w:t>
+      </w:r>
+    </w:p>
+    <w:p>
+      <w:pPr>
+        <w:pStyle w:val="Lijstalinea"/>
+        <w:numPr>
+          <w:ilvl w:val="1"/>
+          <w:numId w:val="2"/>
+        </w:numPr>
+      </w:pPr>
+      <w:r>
+        <w:t xml:space="preserve">return </w:t>
+      </w:r>
+      <w:r>
+        <w:t>factuurregel.</w:t>
+      </w:r>
+    </w:p>
+    <w:p>
+      <w:pPr>
+        <w:pStyle w:val="Lijstalinea"/>
+        <w:numPr>
+          <w:ilvl w:val="0"/>
+          <w:numId w:val="2"/>
+        </w:numPr>
+      </w:pPr>
+      <w:r>
+        <w:rPr>
+          <w:b/>
+        </w:rPr>
+        <w:t>berekenTotaal(aantal, Product)</w:t>
+      </w:r>
+    </w:p>
+    <w:p>
+      <w:pPr>
+        <w:pStyle w:val="Lijstalinea"/>
+        <w:numPr>
+          <w:ilvl w:val="1"/>
+          <w:numId w:val="2"/>
+        </w:numPr>
+      </w:pPr>
+      <w:r>
+        <w:t xml:space="preserve">return </w:t>
+      </w:r>
+      <w:r>
+        <w:t xml:space="preserve">aantal * </w:t>
+      </w:r>
       <w:bookmarkStart w:id="0" w:name="_GoBack"/>
       <w:bookmarkEnd w:id="0"/>
-    </w:p>
-    <w:p>
-      <w:pPr>
-        <w:pStyle w:val="Lijstalinea"/>
-        <w:numPr>
-          <w:ilvl w:val="0"/>
-          <w:numId w:val="2"/>
-        </w:numPr>
-      </w:pPr>
-      <w:r>
-        <w:rPr>
-          <w:b/>
-        </w:rPr>
-        <w:t>getFactuurregel()</w:t>
-      </w:r>
-    </w:p>
-    <w:p>
-      <w:pPr>
-        <w:pStyle w:val="Lijstalinea"/>
-        <w:numPr>
-          <w:ilvl w:val="1"/>
-          <w:numId w:val="2"/>
-        </w:numPr>
-      </w:pPr>
-      <w:r>
-        <w:t xml:space="preserve">return </w:t>
-      </w:r>
-      <w:r>
-        <w:t>factuurregel.</w:t>
+      <w:r>
+        <w:t>product.</w:t>
+      </w:r>
+      <w:r>
+        <w:t>getPrijsMetBelasting</w:t>
       </w:r>
     </w:p>
     <w:p>
@@ -148,15 +196,10 @@
         <w:t>Deze klasse bevat informatie over een product. Om informatie toe te voegen gebruik je de setters, wil je informatie halen, dan gebruik je de getters. Het product kan van alles zijn</w:t>
       </w:r>
       <w:r>
-        <w:t xml:space="preserve">, tijdens het </w:t>
-      </w:r>
-      <w:proofErr w:type="spellStart"/>
-      <w:r>
-        <w:t>setten</w:t>
-      </w:r>
-      <w:proofErr w:type="spellEnd"/>
-      <w:r>
-        <w:t xml:space="preserve"> van gegevens worden ze gelijk gecontroleerd, zodat dit later niet meer hoeft te gebeuren bij het gebruik in Factuurregel.</w:t>
+        <w:t>, tijdens het setten van gegevens worden ze gelijk gecontroleerd, zodat dit later niet meer hoeft te gebeuren bij het gebruik in Factuurregel.</w:t>
+      </w:r>
+      <w:r>
+        <w:t xml:space="preserve"> Als een waarde niet aan de eissen voldoet, dan wordt deze op 0 gezet.</w:t>
       </w:r>
       <w:r>
         <w:br/>
@@ -183,7 +226,19 @@
         <w:rPr>
           <w:b/>
         </w:rPr>
-        <w:t>setPrijs(prijs)</w:t>
+        <w:t>setBelasting(</w:t>
+      </w:r>
+      <w:r>
+        <w:rPr>
+          <w:b/>
+        </w:rPr>
+        <w:t>belasting</w:t>
+      </w:r>
+      <w:r>
+        <w:rPr>
+          <w:b/>
+        </w:rPr>
+        <w:t>)</w:t>
       </w:r>
     </w:p>
     <w:p>
@@ -195,7 +250,7 @@
         </w:numPr>
       </w:pPr>
       <w:r>
-        <w:t>int prijs</w:t>
+        <w:t>int belasting</w:t>
       </w:r>
     </w:p>
     <w:p>
@@ -205,12 +260,15 @@
           <w:ilvl w:val="0"/>
           <w:numId w:val="3"/>
         </w:numPr>
-      </w:pPr>
-      <w:r>
-        <w:rPr>
-          <w:b/>
-        </w:rPr>
-        <w:t>getPrijs()</w:t>
+        <w:rPr>
+          <w:b/>
+        </w:rPr>
+      </w:pPr>
+      <w:r>
+        <w:rPr>
+          <w:b/>
+        </w:rPr>
+        <w:t>getBelasting()</w:t>
       </w:r>
     </w:p>
     <w:p>
@@ -222,7 +280,97 @@
         </w:numPr>
       </w:pPr>
       <w:r>
+        <w:t>return belasting</w:t>
+      </w:r>
+    </w:p>
+    <w:p>
+      <w:pPr>
+        <w:pStyle w:val="Lijstalinea"/>
+        <w:numPr>
+          <w:ilvl w:val="0"/>
+          <w:numId w:val="3"/>
+        </w:numPr>
+      </w:pPr>
+      <w:r>
+        <w:rPr>
+          <w:b/>
+        </w:rPr>
+        <w:t>setPrijs()</w:t>
+      </w:r>
+    </w:p>
+    <w:p>
+      <w:pPr>
+        <w:pStyle w:val="Lijstalinea"/>
+        <w:numPr>
+          <w:ilvl w:val="1"/>
+          <w:numId w:val="3"/>
+        </w:numPr>
+      </w:pPr>
+      <w:r>
+        <w:t>int prijs</w:t>
+      </w:r>
+    </w:p>
+    <w:p>
+      <w:pPr>
+        <w:pStyle w:val="Lijstalinea"/>
+        <w:numPr>
+          <w:ilvl w:val="0"/>
+          <w:numId w:val="3"/>
+        </w:numPr>
+      </w:pPr>
+      <w:r>
+        <w:rPr>
+          <w:b/>
+        </w:rPr>
+        <w:t>getPrijs</w:t>
+      </w:r>
+      <w:r>
+        <w:rPr>
+          <w:b/>
+        </w:rPr>
+        <w:t>()</w:t>
+      </w:r>
+    </w:p>
+    <w:p>
+      <w:pPr>
+        <w:pStyle w:val="Lijstalinea"/>
+        <w:numPr>
+          <w:ilvl w:val="1"/>
+          <w:numId w:val="3"/>
+        </w:numPr>
+      </w:pPr>
+      <w:r>
         <w:t>return prijs</w:t>
+      </w:r>
+      <w:r>
+        <w:t>ZonderBelasting</w:t>
+      </w:r>
+    </w:p>
+    <w:p>
+      <w:pPr>
+        <w:pStyle w:val="Lijstalinea"/>
+        <w:numPr>
+          <w:ilvl w:val="0"/>
+          <w:numId w:val="3"/>
+        </w:numPr>
+      </w:pPr>
+      <w:r>
+        <w:rPr>
+          <w:b/>
+        </w:rPr>
+        <w:t>getPrijsMetBelasting()</w:t>
+      </w:r>
+    </w:p>
+    <w:p>
+      <w:pPr>
+        <w:pStyle w:val="Lijstalinea"/>
+        <w:numPr>
+          <w:ilvl w:val="1"/>
+          <w:numId w:val="3"/>
+        </w:numPr>
+      </w:pPr>
+      <w:r>
+        <w:t>return prijsMetBelasting</w:t>
       </w:r>
     </w:p>
     <w:p>

</xml_diff>